<commit_message>
Add some new files
</commit_message>
<xml_diff>
--- a/4 курс/Качество ПО/Lab5_KPIS.docx
+++ b/4 курс/Качество ПО/Lab5_KPIS.docx
@@ -5315,7 +5315,7 @@
           <v:shape id="_x0000_i1025" type="#_x0000_t75" style="width:75pt;height:27pt" o:ole="">
             <v:imagedata r:id="rId7" o:title=""/>
           </v:shape>
-          <o:OLEObject Type="Embed" ProgID="Equation.3" ShapeID="_x0000_i1025" DrawAspect="Content" ObjectID="_1760449746" r:id="rId8"/>
+          <o:OLEObject Type="Embed" ProgID="Equation.3" ShapeID="_x0000_i1025" DrawAspect="Content" ObjectID="_1762860169" r:id="rId8"/>
         </w:object>
       </w:r>
     </w:p>
@@ -5340,7 +5340,7 @@
           <v:shape id="_x0000_i1026" type="#_x0000_t75" style="width:27pt;height:25.2pt" o:ole="">
             <v:imagedata r:id="rId9" o:title=""/>
           </v:shape>
-          <o:OLEObject Type="Embed" ProgID="Equation.3" ShapeID="_x0000_i1026" DrawAspect="Content" ObjectID="_1760449747" r:id="rId10"/>
+          <o:OLEObject Type="Embed" ProgID="Equation.3" ShapeID="_x0000_i1026" DrawAspect="Content" ObjectID="_1762860170" r:id="rId10"/>
         </w:object>
       </w:r>
       <w:r>
@@ -5419,7 +5419,7 @@
           <v:shape id="_x0000_i1027" type="#_x0000_t75" style="width:27pt;height:24pt" o:ole="">
             <v:imagedata r:id="rId9" o:title=""/>
           </v:shape>
-          <o:OLEObject Type="Embed" ProgID="Equation.3" ShapeID="_x0000_i1027" DrawAspect="Content" ObjectID="_1760449748" r:id="rId11"/>
+          <o:OLEObject Type="Embed" ProgID="Equation.3" ShapeID="_x0000_i1027" DrawAspect="Content" ObjectID="_1762860171" r:id="rId11"/>
         </w:object>
       </w:r>
       <w:r>
@@ -5485,7 +5485,7 @@
           <v:shape id="_x0000_i1028" type="#_x0000_t75" style="width:27pt;height:24pt" o:ole="">
             <v:imagedata r:id="rId9" o:title=""/>
           </v:shape>
-          <o:OLEObject Type="Embed" ProgID="Equation.3" ShapeID="_x0000_i1028" DrawAspect="Content" ObjectID="_1760449749" r:id="rId12"/>
+          <o:OLEObject Type="Embed" ProgID="Equation.3" ShapeID="_x0000_i1028" DrawAspect="Content" ObjectID="_1762860172" r:id="rId12"/>
         </w:object>
       </w:r>
       <w:r>
@@ -5551,7 +5551,7 @@
           <v:shape id="_x0000_i1029" type="#_x0000_t75" style="width:27pt;height:24pt" o:ole="">
             <v:imagedata r:id="rId9" o:title=""/>
           </v:shape>
-          <o:OLEObject Type="Embed" ProgID="Equation.3" ShapeID="_x0000_i1029" DrawAspect="Content" ObjectID="_1760449750" r:id="rId13"/>
+          <o:OLEObject Type="Embed" ProgID="Equation.3" ShapeID="_x0000_i1029" DrawAspect="Content" ObjectID="_1762860173" r:id="rId13"/>
         </w:object>
       </w:r>
       <w:r>
@@ -5617,7 +5617,7 @@
           <v:shape id="_x0000_i1030" type="#_x0000_t75" style="width:27pt;height:24pt" o:ole="">
             <v:imagedata r:id="rId9" o:title=""/>
           </v:shape>
-          <o:OLEObject Type="Embed" ProgID="Equation.3" ShapeID="_x0000_i1030" DrawAspect="Content" ObjectID="_1760449751" r:id="rId14"/>
+          <o:OLEObject Type="Embed" ProgID="Equation.3" ShapeID="_x0000_i1030" DrawAspect="Content" ObjectID="_1762860174" r:id="rId14"/>
         </w:object>
       </w:r>
       <w:r>
@@ -5683,7 +5683,7 @@
           <v:shape id="_x0000_i1031" type="#_x0000_t75" style="width:27pt;height:24pt" o:ole="">
             <v:imagedata r:id="rId9" o:title=""/>
           </v:shape>
-          <o:OLEObject Type="Embed" ProgID="Equation.3" ShapeID="_x0000_i1031" DrawAspect="Content" ObjectID="_1760449752" r:id="rId15"/>
+          <o:OLEObject Type="Embed" ProgID="Equation.3" ShapeID="_x0000_i1031" DrawAspect="Content" ObjectID="_1762860175" r:id="rId15"/>
         </w:object>
       </w:r>
       <w:r>
@@ -5749,7 +5749,7 @@
           <v:shape id="_x0000_i1032" type="#_x0000_t75" style="width:27pt;height:24pt" o:ole="">
             <v:imagedata r:id="rId9" o:title=""/>
           </v:shape>
-          <o:OLEObject Type="Embed" ProgID="Equation.3" ShapeID="_x0000_i1032" DrawAspect="Content" ObjectID="_1760449753" r:id="rId16"/>
+          <o:OLEObject Type="Embed" ProgID="Equation.3" ShapeID="_x0000_i1032" DrawAspect="Content" ObjectID="_1762860176" r:id="rId16"/>
         </w:object>
       </w:r>
       <w:r>
@@ -5832,7 +5832,7 @@
           <v:shape id="_x0000_i1033" type="#_x0000_t75" style="width:27pt;height:24pt" o:ole="">
             <v:imagedata r:id="rId9" o:title=""/>
           </v:shape>
-          <o:OLEObject Type="Embed" ProgID="Equation.3" ShapeID="_x0000_i1033" DrawAspect="Content" ObjectID="_1760449754" r:id="rId17"/>
+          <o:OLEObject Type="Embed" ProgID="Equation.3" ShapeID="_x0000_i1033" DrawAspect="Content" ObjectID="_1762860177" r:id="rId17"/>
         </w:object>
       </w:r>
       <w:r>
@@ -5856,7 +5856,6 @@
           <w:rFonts w:ascii="Times New Roman" w:hAnsi="Times New Roman" w:cs="Times New Roman"/>
           <w:sz w:val="28"/>
           <w:szCs w:val="28"/>
-          <w:lang w:val="en-US"/>
         </w:rPr>
         <w:t>2</w:t>
       </w:r>
@@ -5914,7 +5913,7 @@
           <v:shape id="_x0000_i1034" type="#_x0000_t75" style="width:27pt;height:24pt" o:ole="">
             <v:imagedata r:id="rId9" o:title=""/>
           </v:shape>
-          <o:OLEObject Type="Embed" ProgID="Equation.3" ShapeID="_x0000_i1034" DrawAspect="Content" ObjectID="_1760449755" r:id="rId18"/>
+          <o:OLEObject Type="Embed" ProgID="Equation.3" ShapeID="_x0000_i1034" DrawAspect="Content" ObjectID="_1762860178" r:id="rId18"/>
         </w:object>
       </w:r>
       <w:r>
@@ -5977,10 +5976,10 @@
           <w:szCs w:val="28"/>
         </w:rPr>
         <w:object w:dxaOrig="220" w:dyaOrig="279">
-          <v:shape id="_x0000_i1037" type="#_x0000_t75" style="width:27pt;height:24pt" o:ole="">
+          <v:shape id="_x0000_i1035" type="#_x0000_t75" style="width:27pt;height:24pt" o:ole="">
             <v:imagedata r:id="rId9" o:title=""/>
           </v:shape>
-          <o:OLEObject Type="Embed" ProgID="Equation.3" ShapeID="_x0000_i1037" DrawAspect="Content" ObjectID="_1760449756" r:id="rId19"/>
+          <o:OLEObject Type="Embed" ProgID="Equation.3" ShapeID="_x0000_i1035" DrawAspect="Content" ObjectID="_1762860179" r:id="rId19"/>
         </w:object>
       </w:r>
       <w:r>
@@ -6038,7 +6037,6 @@
           <w:rFonts w:ascii="Times New Roman" w:hAnsi="Times New Roman" w:cs="Times New Roman"/>
           <w:sz w:val="28"/>
           <w:szCs w:val="28"/>
-          <w:lang w:val="en-US"/>
         </w:rPr>
         <w:t>1</w:t>
       </w:r>
@@ -6136,10 +6134,10 @@
           <w:lang w:eastAsia="ru-RU"/>
         </w:rPr>
         <w:object w:dxaOrig="2115" w:dyaOrig="465">
-          <v:shape id="_x0000_i1035" type="#_x0000_t75" style="width:106.2pt;height:22.8pt" o:ole="">
+          <v:shape id="_x0000_i1036" type="#_x0000_t75" style="width:106.2pt;height:22.8pt" o:ole="">
             <v:imagedata r:id="rId20" o:title=""/>
           </v:shape>
-          <o:OLEObject Type="Embed" ProgID="Equation.3" ShapeID="_x0000_i1035" DrawAspect="Content" ObjectID="_1760449757" r:id="rId21"/>
+          <o:OLEObject Type="Embed" ProgID="Equation.3" ShapeID="_x0000_i1036" DrawAspect="Content" ObjectID="_1762860180" r:id="rId21"/>
         </w:object>
       </w:r>
     </w:p>
@@ -6739,10 +6737,10 @@
           <w:szCs w:val="28"/>
         </w:rPr>
         <w:object w:dxaOrig="1300" w:dyaOrig="680">
-          <v:shape id="_x0000_i1036" type="#_x0000_t75" style="width:96pt;height:50.4pt" o:ole="">
+          <v:shape id="_x0000_i1037" type="#_x0000_t75" style="width:96pt;height:50.4pt" o:ole="">
             <v:imagedata r:id="rId22" o:title=""/>
           </v:shape>
-          <o:OLEObject Type="Embed" ProgID="Equation.3" ShapeID="_x0000_i1036" DrawAspect="Content" ObjectID="_1760449758" r:id="rId23"/>
+          <o:OLEObject Type="Embed" ProgID="Equation.3" ShapeID="_x0000_i1037" DrawAspect="Content" ObjectID="_1762860181" r:id="rId23"/>
         </w:object>
       </w:r>
     </w:p>
@@ -6877,7 +6875,24 @@
           <w:sz w:val="28"/>
           <w:szCs w:val="28"/>
         </w:rPr>
-        <w:t>Периоды времени отказа: 5, 13, 38, 25, 17, 33.</w:t>
+        <w:t>Периоды времени отказа: 5, 1</w:t>
+      </w:r>
+      <w:r>
+        <w:rPr>
+          <w:rFonts w:ascii="Times New Roman" w:hAnsi="Times New Roman" w:cs="Times New Roman"/>
+          <w:sz w:val="28"/>
+          <w:szCs w:val="28"/>
+          <w:lang w:val="en-US"/>
+        </w:rPr>
+        <w:t>2</w:t>
+      </w:r>
+      <w:r>
+        <w:rPr>
+          <w:rFonts w:ascii="Times New Roman" w:hAnsi="Times New Roman" w:cs="Times New Roman"/>
+          <w:sz w:val="28"/>
+          <w:szCs w:val="28"/>
+        </w:rPr>
+        <w:t>, 38, 25, 17, 33.</w:t>
       </w:r>
     </w:p>
     <w:p>
@@ -6912,10 +6927,104 @@
       <w:r>
         <w:rPr>
           <w:rFonts w:ascii="Times New Roman" w:hAnsi="Times New Roman" w:cs="Times New Roman"/>
-          <w:sz w:val="28"/>
-          <w:szCs w:val="28"/>
-        </w:rPr>
-        <w:t>5, 13 (дельта = 13 – 5 = 8), 17 (дельта = 17 – 13 = 4), 25 (дельта = 25 – 17 = 8), 33 (дельта = 33 – 25 = 8), 38 (дельта = 38 – 33 = 5)</w:t>
+          <w:b/>
+          <w:sz w:val="28"/>
+          <w:szCs w:val="28"/>
+        </w:rPr>
+        <w:t>5</w:t>
+      </w:r>
+      <w:r>
+        <w:rPr>
+          <w:rFonts w:ascii="Times New Roman" w:hAnsi="Times New Roman" w:cs="Times New Roman"/>
+          <w:sz w:val="28"/>
+          <w:szCs w:val="28"/>
+        </w:rPr>
+        <w:t xml:space="preserve">, 12 (дельта = 12 – 5 = </w:t>
+      </w:r>
+      <w:r>
+        <w:rPr>
+          <w:rFonts w:ascii="Times New Roman" w:hAnsi="Times New Roman" w:cs="Times New Roman"/>
+          <w:b/>
+          <w:sz w:val="28"/>
+          <w:szCs w:val="28"/>
+        </w:rPr>
+        <w:t>7</w:t>
+      </w:r>
+      <w:r>
+        <w:rPr>
+          <w:rFonts w:ascii="Times New Roman" w:hAnsi="Times New Roman" w:cs="Times New Roman"/>
+          <w:sz w:val="28"/>
+          <w:szCs w:val="28"/>
+        </w:rPr>
+        <w:t xml:space="preserve">), 17 (дельта = 17 – 12 = </w:t>
+      </w:r>
+      <w:r>
+        <w:rPr>
+          <w:rFonts w:ascii="Times New Roman" w:hAnsi="Times New Roman" w:cs="Times New Roman"/>
+          <w:b/>
+          <w:sz w:val="28"/>
+          <w:szCs w:val="28"/>
+        </w:rPr>
+        <w:t>5</w:t>
+      </w:r>
+      <w:r>
+        <w:rPr>
+          <w:rFonts w:ascii="Times New Roman" w:hAnsi="Times New Roman" w:cs="Times New Roman"/>
+          <w:sz w:val="28"/>
+          <w:szCs w:val="28"/>
+        </w:rPr>
+        <w:t xml:space="preserve">), 25 (дельта = 25 – 17 = </w:t>
+      </w:r>
+      <w:r>
+        <w:rPr>
+          <w:rFonts w:ascii="Times New Roman" w:hAnsi="Times New Roman" w:cs="Times New Roman"/>
+          <w:b/>
+          <w:sz w:val="28"/>
+          <w:szCs w:val="28"/>
+        </w:rPr>
+        <w:t>8</w:t>
+      </w:r>
+      <w:r>
+        <w:rPr>
+          <w:rFonts w:ascii="Times New Roman" w:hAnsi="Times New Roman" w:cs="Times New Roman"/>
+          <w:sz w:val="28"/>
+          <w:szCs w:val="28"/>
+        </w:rPr>
+        <w:t xml:space="preserve">), 33 (дельта = 33 – 25 = </w:t>
+      </w:r>
+      <w:r>
+        <w:rPr>
+          <w:rFonts w:ascii="Times New Roman" w:hAnsi="Times New Roman" w:cs="Times New Roman"/>
+          <w:b/>
+          <w:sz w:val="28"/>
+          <w:szCs w:val="28"/>
+        </w:rPr>
+        <w:t>8</w:t>
+      </w:r>
+      <w:r>
+        <w:rPr>
+          <w:rFonts w:ascii="Times New Roman" w:hAnsi="Times New Roman" w:cs="Times New Roman"/>
+          <w:sz w:val="28"/>
+          <w:szCs w:val="28"/>
+        </w:rPr>
+        <w:t xml:space="preserve">), 38 (дельта = 38 – 33 = </w:t>
+      </w:r>
+      <w:r>
+        <w:rPr>
+          <w:rFonts w:ascii="Times New Roman" w:hAnsi="Times New Roman" w:cs="Times New Roman"/>
+          <w:b/>
+          <w:sz w:val="28"/>
+          <w:szCs w:val="28"/>
+        </w:rPr>
+        <w:t>5</w:t>
+      </w:r>
+      <w:r>
+        <w:rPr>
+          <w:rFonts w:ascii="Times New Roman" w:hAnsi="Times New Roman" w:cs="Times New Roman"/>
+          <w:sz w:val="28"/>
+          <w:szCs w:val="28"/>
+        </w:rPr>
+        <w:t>)</w:t>
       </w:r>
     </w:p>
     <w:p>
@@ -6978,7 +7087,17 @@
           <w:sz w:val="28"/>
           <w:szCs w:val="28"/>
         </w:rPr>
-        <w:t xml:space="preserve">5 + 8 + 4 + 8 + 8 + 5) </w:t>
+        <w:t>5 + 7 + 5</w:t>
+      </w:r>
+      <w:bookmarkStart w:id="0" w:name="_GoBack"/>
+      <w:bookmarkEnd w:id="0"/>
+      <w:r>
+        <w:rPr>
+          <w:rFonts w:ascii="Times New Roman" w:hAnsi="Times New Roman" w:cs="Times New Roman"/>
+          <w:sz w:val="28"/>
+          <w:szCs w:val="28"/>
+        </w:rPr>
+        <w:t xml:space="preserve"> + 8 + 8 + 5) </w:t>
       </w:r>
       <w:r>
         <w:rPr>
@@ -7365,27 +7484,7 @@
           <w:szCs w:val="28"/>
           <w:lang w:eastAsia="ru-RU"/>
         </w:rPr>
-        <w:t>3*7</w:t>
-      </w:r>
-      <w:r>
-        <w:rPr>
-          <w:rFonts w:ascii="Times New Roman" w:eastAsia="Times New Roman" w:hAnsi="Times New Roman" w:cs="Times New Roman"/>
-          <w:color w:val="000000"/>
-          <w:sz w:val="28"/>
-          <w:szCs w:val="28"/>
-          <w:lang w:eastAsia="ru-RU"/>
-        </w:rPr>
-        <w:t>*(</w:t>
-      </w:r>
-      <w:r>
-        <w:rPr>
-          <w:rFonts w:ascii="Times New Roman" w:eastAsia="Times New Roman" w:hAnsi="Times New Roman" w:cs="Times New Roman"/>
-          <w:color w:val="000000"/>
-          <w:sz w:val="28"/>
-          <w:szCs w:val="28"/>
-          <w:lang w:eastAsia="ru-RU"/>
-        </w:rPr>
-        <w:t>8</w:t>
+        <w:t>3*7*(8</w:t>
       </w:r>
       <w:r>
         <w:rPr>
@@ -7415,17 +7514,7 @@
           <w:szCs w:val="28"/>
           <w:lang w:eastAsia="ru-RU"/>
         </w:rPr>
-        <w:t xml:space="preserve"> 9</w:t>
-      </w:r>
-      <w:r>
-        <w:rPr>
-          <w:rFonts w:ascii="Times New Roman" w:eastAsia="Times New Roman" w:hAnsi="Times New Roman" w:cs="Times New Roman"/>
-          <w:color w:val="000000"/>
-          <w:sz w:val="28"/>
-          <w:szCs w:val="28"/>
-          <w:lang w:eastAsia="ru-RU"/>
-        </w:rPr>
-        <w:t xml:space="preserve">) </w:t>
+        <w:t xml:space="preserve"> 9) </w:t>
       </w:r>
       <w:r>
         <w:rPr>
@@ -8331,17 +8420,7 @@
           <w:szCs w:val="28"/>
           <w:lang w:eastAsia="ru-RU"/>
         </w:rPr>
-        <w:t>Также</w:t>
-      </w:r>
-      <w:r>
-        <w:rPr>
-          <w:rFonts w:ascii="Times New Roman" w:eastAsia="Times New Roman" w:hAnsi="Times New Roman" w:cs="Times New Roman"/>
-          <w:color w:val="000000"/>
-          <w:sz w:val="28"/>
-          <w:szCs w:val="28"/>
-          <w:lang w:eastAsia="ru-RU"/>
-        </w:rPr>
-        <w:t xml:space="preserve"> упростим блок </w:t>
+        <w:t xml:space="preserve">Также упростим блок </w:t>
       </w:r>
       <w:r>
         <w:rPr>
@@ -8464,15 +8543,7 @@
           <w:sz w:val="28"/>
           <w:szCs w:val="28"/>
         </w:rPr>
-        <w:t>= 378</w:t>
-      </w:r>
-      <w:r>
-        <w:rPr>
-          <w:rFonts w:ascii="Times New Roman" w:hAnsi="Times New Roman" w:cs="Times New Roman"/>
-          <w:sz w:val="28"/>
-          <w:szCs w:val="28"/>
-        </w:rPr>
-        <w:t xml:space="preserve"> </w:t>
+        <w:t xml:space="preserve">= 378 </w:t>
       </w:r>
       <w:r>
         <w:rPr>
@@ -8574,17 +8645,7 @@
           <w:szCs w:val="28"/>
           <w:lang w:eastAsia="ru-RU"/>
         </w:rPr>
-        <w:t xml:space="preserve"> 246</w:t>
-      </w:r>
-      <w:r>
-        <w:rPr>
-          <w:rFonts w:ascii="Times New Roman" w:eastAsia="Times New Roman" w:hAnsi="Times New Roman" w:cs="Times New Roman"/>
-          <w:color w:val="000000"/>
-          <w:sz w:val="28"/>
-          <w:szCs w:val="28"/>
-          <w:lang w:eastAsia="ru-RU"/>
-        </w:rPr>
-        <w:t xml:space="preserve"> </w:t>
+        <w:t xml:space="preserve"> 246 </w:t>
       </w:r>
       <w:r>
         <w:rPr>
@@ -8969,89 +9030,77 @@
           <w:sz w:val="28"/>
           <w:szCs w:val="28"/>
         </w:rPr>
-        <w:t xml:space="preserve"> = </w:t>
-      </w:r>
-      <w:r>
-        <w:rPr>
-          <w:rFonts w:ascii="Times New Roman" w:hAnsi="Times New Roman" w:cs="Times New Roman"/>
+        <w:t xml:space="preserve"> = 378 </w:t>
+      </w:r>
+      <w:r>
+        <w:rPr>
+          <w:rFonts w:ascii="Times New Roman" w:eastAsia="Times New Roman" w:hAnsi="Times New Roman" w:cs="Times New Roman"/>
           <w:b/>
-          <w:sz w:val="28"/>
-          <w:szCs w:val="28"/>
-        </w:rPr>
-        <w:t xml:space="preserve">378 </w:t>
-      </w:r>
-      <w:r>
-        <w:rPr>
-          <w:rFonts w:ascii="Times New Roman" w:eastAsia="Times New Roman" w:hAnsi="Times New Roman" w:cs="Times New Roman"/>
+          <w:color w:val="000000"/>
+          <w:sz w:val="28"/>
+          <w:szCs w:val="28"/>
+          <w:lang w:eastAsia="ru-RU"/>
+        </w:rPr>
+        <w:t>v 379</w:t>
+      </w:r>
+      <w:r>
+        <w:rPr>
+          <w:rFonts w:ascii="Times New Roman" w:hAnsi="Times New Roman" w:cs="Times New Roman"/>
+          <w:sz w:val="28"/>
+          <w:szCs w:val="28"/>
+        </w:rPr>
+        <w:t xml:space="preserve"> = 1*</w:t>
+      </w:r>
+      <w:r>
+        <w:rPr>
+          <w:rFonts w:ascii="Times New Roman" w:hAnsi="Times New Roman" w:cs="Times New Roman"/>
+          <w:sz w:val="28"/>
+          <w:szCs w:val="28"/>
+        </w:rPr>
+        <w:t xml:space="preserve">0.37*0.37 </w:t>
+      </w:r>
+      <w:r>
+        <w:rPr>
+          <w:rFonts w:ascii="Times New Roman" w:hAnsi="Times New Roman" w:cs="Times New Roman"/>
+          <w:sz w:val="28"/>
+          <w:szCs w:val="28"/>
+          <w:lang w:val="en-US"/>
+        </w:rPr>
+        <w:t>v</w:t>
+      </w:r>
+      <w:r>
+        <w:rPr>
+          <w:rFonts w:ascii="Times New Roman" w:hAnsi="Times New Roman" w:cs="Times New Roman"/>
+          <w:sz w:val="28"/>
+          <w:szCs w:val="28"/>
+        </w:rPr>
+        <w:t xml:space="preserve"> </w:t>
+      </w:r>
+      <w:r>
+        <w:rPr>
+          <w:rFonts w:ascii="Times New Roman" w:hAnsi="Times New Roman" w:cs="Times New Roman"/>
+          <w:sz w:val="28"/>
+          <w:szCs w:val="28"/>
+        </w:rPr>
+        <w:t>1*0.37*0.137</w:t>
+      </w:r>
+      <w:r>
+        <w:rPr>
+          <w:rFonts w:ascii="Times New Roman" w:hAnsi="Times New Roman" w:cs="Times New Roman"/>
+          <w:sz w:val="28"/>
+          <w:szCs w:val="28"/>
+        </w:rPr>
+        <w:t xml:space="preserve"> </w:t>
+      </w:r>
+      <w:r>
+        <w:rPr>
+          <w:rFonts w:ascii="Times New Roman" w:hAnsi="Times New Roman" w:cs="Times New Roman"/>
           <w:b/>
-          <w:color w:val="000000"/>
-          <w:sz w:val="28"/>
-          <w:szCs w:val="28"/>
-          <w:lang w:eastAsia="ru-RU"/>
-        </w:rPr>
-        <w:t>v 379</w:t>
-      </w:r>
-      <w:r>
-        <w:rPr>
-          <w:rFonts w:ascii="Times New Roman" w:hAnsi="Times New Roman" w:cs="Times New Roman"/>
-          <w:sz w:val="28"/>
-          <w:szCs w:val="28"/>
-        </w:rPr>
-        <w:t xml:space="preserve"> = 1*</w:t>
-      </w:r>
-      <w:r>
-        <w:rPr>
-          <w:rFonts w:ascii="Times New Roman" w:hAnsi="Times New Roman" w:cs="Times New Roman"/>
-          <w:sz w:val="28"/>
-          <w:szCs w:val="28"/>
-        </w:rPr>
-        <w:t xml:space="preserve">0.37*0.37 </w:t>
-      </w:r>
-      <w:r>
-        <w:rPr>
-          <w:rFonts w:ascii="Times New Roman" w:hAnsi="Times New Roman" w:cs="Times New Roman"/>
-          <w:sz w:val="28"/>
-          <w:szCs w:val="28"/>
-          <w:lang w:val="en-US"/>
-        </w:rPr>
-        <w:t>v</w:t>
-      </w:r>
-      <w:r>
-        <w:rPr>
-          <w:rFonts w:ascii="Times New Roman" w:hAnsi="Times New Roman" w:cs="Times New Roman"/>
-          <w:sz w:val="28"/>
-          <w:szCs w:val="28"/>
-        </w:rPr>
-        <w:t xml:space="preserve"> </w:t>
-      </w:r>
-      <w:r>
-        <w:rPr>
-          <w:rFonts w:ascii="Times New Roman" w:hAnsi="Times New Roman" w:cs="Times New Roman"/>
-          <w:sz w:val="28"/>
-          <w:szCs w:val="28"/>
-        </w:rPr>
-        <w:t>1*0.37*0.137</w:t>
-      </w:r>
-      <w:r>
-        <w:rPr>
-          <w:rFonts w:ascii="Times New Roman" w:hAnsi="Times New Roman" w:cs="Times New Roman"/>
-          <w:sz w:val="28"/>
-          <w:szCs w:val="28"/>
-          <w:lang w:val="en-US"/>
-        </w:rPr>
-        <w:t xml:space="preserve"> </w:t>
-      </w:r>
-      <w:bookmarkStart w:id="0" w:name="_GoBack"/>
-      <w:r>
-        <w:rPr>
-          <w:rFonts w:ascii="Times New Roman" w:hAnsi="Times New Roman" w:cs="Times New Roman"/>
-          <w:b/>
           <w:sz w:val="28"/>
           <w:szCs w:val="28"/>
         </w:rPr>
         <w:t>= 0.187</w:t>
       </w:r>
-      <w:bookmarkEnd w:id="0"/>
     </w:p>
     <w:p>
       <w:pPr>
@@ -9211,9 +9260,33 @@
           <w:rFonts w:ascii="Times New Roman" w:hAnsi="Times New Roman" w:cs="Times New Roman"/>
           <w:sz w:val="28"/>
           <w:szCs w:val="28"/>
+        </w:rPr>
+      </w:pPr>
+      <w:r>
+        <w:rPr>
+          <w:rFonts w:ascii="Times New Roman" w:hAnsi="Times New Roman" w:cs="Times New Roman"/>
+          <w:sz w:val="28"/>
+          <w:szCs w:val="28"/>
           <w:lang w:val="en-US"/>
         </w:rPr>
-      </w:pPr>
+        <w:t>P</w:t>
+      </w:r>
+      <w:r>
+        <w:rPr>
+          <w:rFonts w:ascii="Times New Roman" w:hAnsi="Times New Roman" w:cs="Times New Roman"/>
+          <w:sz w:val="28"/>
+          <w:szCs w:val="28"/>
+        </w:rPr>
+        <w:t xml:space="preserve"> </w:t>
+      </w:r>
+      <w:r>
+        <w:rPr>
+          <w:rFonts w:ascii="Times New Roman" w:hAnsi="Times New Roman" w:cs="Times New Roman"/>
+          <w:sz w:val="28"/>
+          <w:szCs w:val="28"/>
+        </w:rPr>
+        <w:t xml:space="preserve">= </w:t>
+      </w:r>
       <w:r>
         <w:rPr>
           <w:rFonts w:ascii="Times New Roman" w:hAnsi="Times New Roman" w:cs="Times New Roman"/>
@@ -9221,7 +9294,15 @@
           <w:szCs w:val="28"/>
           <w:lang w:val="en-US"/>
         </w:rPr>
-        <w:t>P</w:t>
+        <w:t>AB</w:t>
+      </w:r>
+      <w:r>
+        <w:rPr>
+          <w:rFonts w:ascii="Times New Roman" w:hAnsi="Times New Roman" w:cs="Times New Roman"/>
+          <w:sz w:val="28"/>
+          <w:szCs w:val="28"/>
+        </w:rPr>
+        <w:t xml:space="preserve"> </w:t>
       </w:r>
       <w:r>
         <w:rPr>
@@ -9230,6 +9311,14 @@
           <w:szCs w:val="28"/>
           <w:lang w:val="en-US"/>
         </w:rPr>
+        <w:t>v</w:t>
+      </w:r>
+      <w:r>
+        <w:rPr>
+          <w:rFonts w:ascii="Times New Roman" w:hAnsi="Times New Roman" w:cs="Times New Roman"/>
+          <w:sz w:val="28"/>
+          <w:szCs w:val="28"/>
+        </w:rPr>
         <w:t xml:space="preserve"> </w:t>
       </w:r>
       <w:r>
@@ -9239,23 +9328,29 @@
           <w:szCs w:val="28"/>
           <w:lang w:val="en-US"/>
         </w:rPr>
-        <w:t xml:space="preserve">= </w:t>
-      </w:r>
-      <w:r>
-        <w:rPr>
-          <w:rFonts w:ascii="Times New Roman" w:hAnsi="Times New Roman" w:cs="Times New Roman"/>
-          <w:sz w:val="28"/>
-          <w:szCs w:val="28"/>
-          <w:lang w:val="en-US"/>
-        </w:rPr>
-        <w:t>AB</w:t>
-      </w:r>
-      <w:r>
-        <w:rPr>
-          <w:rFonts w:ascii="Times New Roman" w:hAnsi="Times New Roman" w:cs="Times New Roman"/>
-          <w:sz w:val="28"/>
-          <w:szCs w:val="28"/>
-          <w:lang w:val="en-US"/>
+        <w:t>AC</w:t>
+      </w:r>
+      <w:r>
+        <w:rPr>
+          <w:rFonts w:ascii="Times New Roman" w:hAnsi="Times New Roman" w:cs="Times New Roman"/>
+          <w:sz w:val="28"/>
+          <w:szCs w:val="28"/>
+        </w:rPr>
+        <w:t xml:space="preserve"> = </w:t>
+      </w:r>
+      <w:r>
+        <w:rPr>
+          <w:rFonts w:ascii="Times New Roman" w:hAnsi="Times New Roman" w:cs="Times New Roman"/>
+          <w:sz w:val="28"/>
+          <w:szCs w:val="28"/>
+        </w:rPr>
+        <w:t>1</w:t>
+      </w:r>
+      <w:r>
+        <w:rPr>
+          <w:rFonts w:ascii="Times New Roman" w:hAnsi="Times New Roman" w:cs="Times New Roman"/>
+          <w:sz w:val="28"/>
+          <w:szCs w:val="28"/>
         </w:rPr>
         <w:t xml:space="preserve"> </w:t>
       </w:r>
@@ -9264,79 +9359,102 @@
           <w:rFonts w:ascii="Times New Roman" w:hAnsi="Times New Roman" w:cs="Times New Roman"/>
           <w:sz w:val="28"/>
           <w:szCs w:val="28"/>
-          <w:lang w:val="en-US"/>
+        </w:rPr>
+        <w:t>*</w:t>
+      </w:r>
+      <w:r>
+        <w:rPr>
+          <w:rFonts w:ascii="Times New Roman" w:hAnsi="Times New Roman" w:cs="Times New Roman"/>
+          <w:sz w:val="28"/>
+          <w:szCs w:val="28"/>
+        </w:rPr>
+        <w:t xml:space="preserve"> </w:t>
+      </w:r>
+      <w:r>
+        <w:rPr>
+          <w:rFonts w:ascii="Times New Roman" w:hAnsi="Times New Roman" w:cs="Times New Roman"/>
+          <w:sz w:val="28"/>
+          <w:szCs w:val="28"/>
+        </w:rPr>
+        <w:t xml:space="preserve">(245 </w:t>
+      </w:r>
+      <w:r>
+        <w:rPr>
+          <w:rFonts w:ascii="Times New Roman" w:eastAsia="Times New Roman" w:hAnsi="Times New Roman" w:cs="Times New Roman"/>
+          <w:color w:val="000000"/>
+          <w:sz w:val="28"/>
+          <w:szCs w:val="28"/>
+          <w:lang w:val="en-US" w:eastAsia="ru-RU"/>
         </w:rPr>
         <w:t>v</w:t>
       </w:r>
       <w:r>
         <w:rPr>
-          <w:rFonts w:ascii="Times New Roman" w:hAnsi="Times New Roman" w:cs="Times New Roman"/>
-          <w:sz w:val="28"/>
-          <w:szCs w:val="28"/>
-          <w:lang w:val="en-US"/>
+          <w:rFonts w:ascii="Times New Roman" w:eastAsia="Times New Roman" w:hAnsi="Times New Roman" w:cs="Times New Roman"/>
+          <w:color w:val="000000"/>
+          <w:sz w:val="28"/>
+          <w:szCs w:val="28"/>
+          <w:lang w:eastAsia="ru-RU"/>
+        </w:rPr>
+        <w:t xml:space="preserve"> 246) </w:t>
+      </w:r>
+      <w:r>
+        <w:rPr>
+          <w:rFonts w:ascii="Times New Roman" w:eastAsia="Times New Roman" w:hAnsi="Times New Roman" w:cs="Times New Roman"/>
+          <w:color w:val="000000"/>
+          <w:sz w:val="28"/>
+          <w:szCs w:val="28"/>
+          <w:lang w:val="en-US" w:eastAsia="ru-RU"/>
+        </w:rPr>
+        <w:t>v</w:t>
+      </w:r>
+      <w:r>
+        <w:rPr>
+          <w:rFonts w:ascii="Times New Roman" w:eastAsia="Times New Roman" w:hAnsi="Times New Roman" w:cs="Times New Roman"/>
+          <w:color w:val="000000"/>
+          <w:sz w:val="28"/>
+          <w:szCs w:val="28"/>
+          <w:lang w:eastAsia="ru-RU"/>
+        </w:rPr>
+        <w:t xml:space="preserve"> 1</w:t>
+      </w:r>
+      <w:r>
+        <w:rPr>
+          <w:rFonts w:ascii="Times New Roman" w:eastAsia="Times New Roman" w:hAnsi="Times New Roman" w:cs="Times New Roman"/>
+          <w:color w:val="000000"/>
+          <w:sz w:val="28"/>
+          <w:szCs w:val="28"/>
+          <w:lang w:eastAsia="ru-RU"/>
         </w:rPr>
         <w:t xml:space="preserve"> </w:t>
       </w:r>
       <w:r>
         <w:rPr>
-          <w:rFonts w:ascii="Times New Roman" w:hAnsi="Times New Roman" w:cs="Times New Roman"/>
-          <w:sz w:val="28"/>
-          <w:szCs w:val="28"/>
-          <w:lang w:val="en-US"/>
-        </w:rPr>
-        <w:t>AC</w:t>
-      </w:r>
-      <w:r>
-        <w:rPr>
-          <w:rFonts w:ascii="Times New Roman" w:hAnsi="Times New Roman" w:cs="Times New Roman"/>
-          <w:sz w:val="28"/>
-          <w:szCs w:val="28"/>
-          <w:lang w:val="en-US"/>
-        </w:rPr>
-        <w:t xml:space="preserve"> = </w:t>
-      </w:r>
-      <w:r>
-        <w:rPr>
-          <w:rFonts w:ascii="Times New Roman" w:hAnsi="Times New Roman" w:cs="Times New Roman"/>
-          <w:sz w:val="28"/>
-          <w:szCs w:val="28"/>
-          <w:lang w:val="en-US"/>
-        </w:rPr>
-        <w:t>1</w:t>
-      </w:r>
-      <w:r>
-        <w:rPr>
-          <w:rFonts w:ascii="Times New Roman" w:hAnsi="Times New Roman" w:cs="Times New Roman"/>
-          <w:sz w:val="28"/>
-          <w:szCs w:val="28"/>
-          <w:lang w:val="en-US"/>
+          <w:rFonts w:ascii="Times New Roman" w:eastAsia="Times New Roman" w:hAnsi="Times New Roman" w:cs="Times New Roman"/>
+          <w:color w:val="000000"/>
+          <w:sz w:val="28"/>
+          <w:szCs w:val="28"/>
+          <w:lang w:eastAsia="ru-RU"/>
+        </w:rPr>
+        <w:t>*</w:t>
+      </w:r>
+      <w:r>
+        <w:rPr>
+          <w:rFonts w:ascii="Times New Roman" w:eastAsia="Times New Roman" w:hAnsi="Times New Roman" w:cs="Times New Roman"/>
+          <w:color w:val="000000"/>
+          <w:sz w:val="28"/>
+          <w:szCs w:val="28"/>
+          <w:lang w:eastAsia="ru-RU"/>
         </w:rPr>
         <w:t xml:space="preserve"> </w:t>
       </w:r>
       <w:r>
         <w:rPr>
-          <w:rFonts w:ascii="Times New Roman" w:hAnsi="Times New Roman" w:cs="Times New Roman"/>
-          <w:sz w:val="28"/>
-          <w:szCs w:val="28"/>
-          <w:lang w:val="en-US"/>
-        </w:rPr>
-        <w:t>*</w:t>
-      </w:r>
-      <w:r>
-        <w:rPr>
-          <w:rFonts w:ascii="Times New Roman" w:hAnsi="Times New Roman" w:cs="Times New Roman"/>
-          <w:sz w:val="28"/>
-          <w:szCs w:val="28"/>
-          <w:lang w:val="en-US"/>
-        </w:rPr>
-        <w:t xml:space="preserve"> </w:t>
-      </w:r>
-      <w:r>
-        <w:rPr>
-          <w:rFonts w:ascii="Times New Roman" w:hAnsi="Times New Roman" w:cs="Times New Roman"/>
-          <w:sz w:val="28"/>
-          <w:szCs w:val="28"/>
-          <w:lang w:val="en-US"/>
+          <w:rFonts w:ascii="Times New Roman" w:eastAsia="Times New Roman" w:hAnsi="Times New Roman" w:cs="Times New Roman"/>
+          <w:color w:val="000000"/>
+          <w:sz w:val="28"/>
+          <w:szCs w:val="28"/>
+          <w:lang w:eastAsia="ru-RU"/>
         </w:rPr>
         <w:t>(</w:t>
       </w:r>
@@ -9345,9 +9463,8 @@
           <w:rFonts w:ascii="Times New Roman" w:hAnsi="Times New Roman" w:cs="Times New Roman"/>
           <w:sz w:val="28"/>
           <w:szCs w:val="28"/>
-          <w:lang w:val="en-US"/>
-        </w:rPr>
-        <w:t xml:space="preserve">245 </w:t>
+        </w:rPr>
+        <w:t xml:space="preserve">378 </w:t>
       </w:r>
       <w:r>
         <w:rPr>
@@ -9357,7 +9474,17 @@
           <w:szCs w:val="28"/>
           <w:lang w:val="en-US" w:eastAsia="ru-RU"/>
         </w:rPr>
-        <w:t>v 246</w:t>
+        <w:t>v</w:t>
+      </w:r>
+      <w:r>
+        <w:rPr>
+          <w:rFonts w:ascii="Times New Roman" w:eastAsia="Times New Roman" w:hAnsi="Times New Roman" w:cs="Times New Roman"/>
+          <w:color w:val="000000"/>
+          <w:sz w:val="28"/>
+          <w:szCs w:val="28"/>
+          <w:lang w:eastAsia="ru-RU"/>
+        </w:rPr>
+        <w:t xml:space="preserve"> 379) = 1 * 0.274 </w:t>
       </w:r>
       <w:r>
         <w:rPr>
@@ -9367,16 +9494,6 @@
           <w:szCs w:val="28"/>
           <w:lang w:val="en-US" w:eastAsia="ru-RU"/>
         </w:rPr>
-        <w:t xml:space="preserve">) </w:t>
-      </w:r>
-      <w:r>
-        <w:rPr>
-          <w:rFonts w:ascii="Times New Roman" w:eastAsia="Times New Roman" w:hAnsi="Times New Roman" w:cs="Times New Roman"/>
-          <w:color w:val="000000"/>
-          <w:sz w:val="28"/>
-          <w:szCs w:val="28"/>
-          <w:lang w:val="en-US" w:eastAsia="ru-RU"/>
-        </w:rPr>
         <w:t>v</w:t>
       </w:r>
       <w:r>
@@ -9385,96 +9502,7 @@
           <w:color w:val="000000"/>
           <w:sz w:val="28"/>
           <w:szCs w:val="28"/>
-          <w:lang w:val="en-US" w:eastAsia="ru-RU"/>
-        </w:rPr>
-        <w:t xml:space="preserve"> 1</w:t>
-      </w:r>
-      <w:r>
-        <w:rPr>
-          <w:rFonts w:ascii="Times New Roman" w:eastAsia="Times New Roman" w:hAnsi="Times New Roman" w:cs="Times New Roman"/>
-          <w:color w:val="000000"/>
-          <w:sz w:val="28"/>
-          <w:szCs w:val="28"/>
-          <w:lang w:val="en-US" w:eastAsia="ru-RU"/>
-        </w:rPr>
-        <w:t xml:space="preserve"> </w:t>
-      </w:r>
-      <w:r>
-        <w:rPr>
-          <w:rFonts w:ascii="Times New Roman" w:eastAsia="Times New Roman" w:hAnsi="Times New Roman" w:cs="Times New Roman"/>
-          <w:color w:val="000000"/>
-          <w:sz w:val="28"/>
-          <w:szCs w:val="28"/>
-          <w:lang w:val="en-US" w:eastAsia="ru-RU"/>
-        </w:rPr>
-        <w:t>*</w:t>
-      </w:r>
-      <w:r>
-        <w:rPr>
-          <w:rFonts w:ascii="Times New Roman" w:eastAsia="Times New Roman" w:hAnsi="Times New Roman" w:cs="Times New Roman"/>
-          <w:color w:val="000000"/>
-          <w:sz w:val="28"/>
-          <w:szCs w:val="28"/>
-          <w:lang w:val="en-US" w:eastAsia="ru-RU"/>
-        </w:rPr>
-        <w:t xml:space="preserve"> </w:t>
-      </w:r>
-      <w:r>
-        <w:rPr>
-          <w:rFonts w:ascii="Times New Roman" w:eastAsia="Times New Roman" w:hAnsi="Times New Roman" w:cs="Times New Roman"/>
-          <w:color w:val="000000"/>
-          <w:sz w:val="28"/>
-          <w:szCs w:val="28"/>
-          <w:lang w:val="en-US" w:eastAsia="ru-RU"/>
-        </w:rPr>
-        <w:t>(</w:t>
-      </w:r>
-      <w:r>
-        <w:rPr>
-          <w:rFonts w:ascii="Times New Roman" w:hAnsi="Times New Roman" w:cs="Times New Roman"/>
-          <w:sz w:val="28"/>
-          <w:szCs w:val="28"/>
-          <w:lang w:val="en-US"/>
-        </w:rPr>
-        <w:t xml:space="preserve">378 </w:t>
-      </w:r>
-      <w:r>
-        <w:rPr>
-          <w:rFonts w:ascii="Times New Roman" w:eastAsia="Times New Roman" w:hAnsi="Times New Roman" w:cs="Times New Roman"/>
-          <w:color w:val="000000"/>
-          <w:sz w:val="28"/>
-          <w:szCs w:val="28"/>
-          <w:lang w:val="en-US" w:eastAsia="ru-RU"/>
-        </w:rPr>
-        <w:t>v 379)</w:t>
-      </w:r>
-      <w:r>
-        <w:rPr>
-          <w:rFonts w:ascii="Times New Roman" w:eastAsia="Times New Roman" w:hAnsi="Times New Roman" w:cs="Times New Roman"/>
-          <w:color w:val="000000"/>
-          <w:sz w:val="28"/>
-          <w:szCs w:val="28"/>
-          <w:lang w:val="en-US" w:eastAsia="ru-RU"/>
-        </w:rPr>
-        <w:t xml:space="preserve"> = 1 * 0.274 </w:t>
-      </w:r>
-      <w:r>
-        <w:rPr>
-          <w:rFonts w:ascii="Times New Roman" w:eastAsia="Times New Roman" w:hAnsi="Times New Roman" w:cs="Times New Roman"/>
-          <w:color w:val="000000"/>
-          <w:sz w:val="28"/>
-          <w:szCs w:val="28"/>
-          <w:lang w:val="en-US" w:eastAsia="ru-RU"/>
-        </w:rPr>
-        <w:t>v</w:t>
-      </w:r>
-      <w:r>
-        <w:rPr>
-          <w:rFonts w:ascii="Times New Roman" w:eastAsia="Times New Roman" w:hAnsi="Times New Roman" w:cs="Times New Roman"/>
-          <w:color w:val="000000"/>
-          <w:sz w:val="28"/>
-          <w:szCs w:val="28"/>
-          <w:lang w:val="en-US" w:eastAsia="ru-RU"/>
+          <w:lang w:eastAsia="ru-RU"/>
         </w:rPr>
         <w:t xml:space="preserve"> 1* 0.187 = 0.461</w:t>
       </w:r>

</xml_diff>